<commit_message>
Add ~* to gitignore. Update reorg doc with OfStop
</commit_message>
<xml_diff>
--- a/devnotes/reorg.docx
+++ b/devnotes/reorg.docx
@@ -6,7 +6,7 @@
       <w:tblPr>
         <w:tblStyle w:val="TableGrid"/>
         <w:tblW w:w="13225" w:type="dxa"/>
-        <w:tblInd w:w="113" w:type="dxa"/>
+        <w:tblInd w:w="226" w:type="dxa"/>
         <w:tblLayout w:type="fixed"/>
         <w:tblLook w:val="04A0" w:firstRow="1" w:lastRow="0" w:firstColumn="1" w:lastColumn="0" w:noHBand="0" w:noVBand="1"/>
       </w:tblPr>
@@ -27,8 +27,6 @@
                 <w:b/>
               </w:rPr>
             </w:pPr>
-            <w:bookmarkStart w:id="0" w:name="_GoBack"/>
-            <w:bookmarkEnd w:id="0"/>
             <w:r>
               <w:rPr>
                 <w:b/>
@@ -309,13 +307,7 @@
           </w:tcPr>
           <w:p>
             <w:r>
-              <w:t xml:space="preserve">Each schedule has exactly one set of </w:t>
-            </w:r>
-            <w:r>
-              <w:t>trips</w:t>
-            </w:r>
-            <w:r>
-              <w:t>, so this can be a role that is applied to Actium::Sked</w:t>
+              <w:t>Each schedule has exactly one set of trips, so this can be a role that is applied to Actium::Sked</w:t>
             </w:r>
           </w:p>
         </w:tc>
@@ -384,6 +376,109 @@
           <w:p>
             <w:r>
               <w:t>Each trip has exactly one set of times, so this can be a role that is applied to Actium::Sked::Trip</w:t>
+            </w:r>
+          </w:p>
+        </w:tc>
+      </w:tr>
+      <w:tr>
+        <w:tc>
+          <w:tcPr>
+            <w:tcW w:w="13225" w:type="dxa"/>
+            <w:gridSpan w:val="3"/>
+          </w:tcPr>
+          <w:p>
+            <w:r>
+              <w:rPr>
+                <w:b/>
+              </w:rPr>
+              <w:t>SCHEDULE – of a stop</w:t>
+            </w:r>
+            <w:bookmarkStart w:id="0" w:name="_GoBack"/>
+            <w:bookmarkEnd w:id="0"/>
+          </w:p>
+        </w:tc>
+      </w:tr>
+      <w:tr>
+        <w:tc>
+          <w:tcPr>
+            <w:tcW w:w="3053" w:type="dxa"/>
+          </w:tcPr>
+          <w:p>
+            <w:r>
+              <w:t>Object representing a bus stop’s schedules</w:t>
+            </w:r>
+          </w:p>
+        </w:tc>
+        <w:tc>
+          <w:tcPr>
+            <w:tcW w:w="3422" w:type="dxa"/>
+          </w:tcPr>
+          <w:p>
+            <w:r>
+              <w:t>Actium::Sked::</w:t>
+            </w:r>
+            <w:proofErr w:type="spellStart"/>
+            <w:r>
+              <w:t>OfStop</w:t>
+            </w:r>
+            <w:proofErr w:type="spellEnd"/>
+          </w:p>
+        </w:tc>
+        <w:tc>
+          <w:tcPr>
+            <w:tcW w:w="6750" w:type="dxa"/>
+          </w:tcPr>
+          <w:p>
+            <w:r>
+              <w:t xml:space="preserve">Contains the information related to a bus stop: what lines stop there and when. </w:t>
+            </w:r>
+          </w:p>
+        </w:tc>
+      </w:tr>
+      <w:tr>
+        <w:tc>
+          <w:tcPr>
+            <w:tcW w:w="3053" w:type="dxa"/>
+          </w:tcPr>
+          <w:p>
+            <w:r>
+              <w:t>Object representing schedules at a bus stop</w:t>
+            </w:r>
+          </w:p>
+        </w:tc>
+        <w:tc>
+          <w:tcPr>
+            <w:tcW w:w="3422" w:type="dxa"/>
+          </w:tcPr>
+          <w:p>
+            <w:r>
+              <w:t>Actium::Sked::</w:t>
+            </w:r>
+            <w:proofErr w:type="spellStart"/>
+            <w:r>
+              <w:t>OfStop</w:t>
+            </w:r>
+            <w:proofErr w:type="spellEnd"/>
+            <w:r>
+              <w:t>::Sked</w:t>
+            </w:r>
+          </w:p>
+        </w:tc>
+        <w:tc>
+          <w:tcPr>
+            <w:tcW w:w="6750" w:type="dxa"/>
+          </w:tcPr>
+          <w:p>
+            <w:r>
+              <w:t xml:space="preserve">Contains the schedule information just about that stop: the times here, what the destination is of each route that stops here, etc.  Similar to what’s in </w:t>
+            </w:r>
+            <w:proofErr w:type="spellStart"/>
+            <w:r>
+              <w:t>kpoints</w:t>
+            </w:r>
+            <w:proofErr w:type="spellEnd"/>
+            <w:r>
+              <w:t>, but also flag information.</w:t>
             </w:r>
           </w:p>
         </w:tc>
@@ -416,6 +511,7 @@
           </w:tcPr>
           <w:p>
             <w:r>
+              <w:lastRenderedPageBreak/>
               <w:t xml:space="preserve">Object representing a </w:t>
             </w:r>
             <w:proofErr w:type="spellStart"/>
@@ -557,7 +653,6 @@
           </w:tcPr>
           <w:p>
             <w:r>
-              <w:lastRenderedPageBreak/>
               <w:t>Objects/routines shared among import formats</w:t>
             </w:r>
           </w:p>
@@ -577,105 +672,6 @@
             <w:tcW w:w="6750" w:type="dxa"/>
           </w:tcPr>
           <w:p/>
-        </w:tc>
-      </w:tr>
-      <w:tr>
-        <w:tc>
-          <w:tcPr>
-            <w:tcW w:w="13225" w:type="dxa"/>
-            <w:gridSpan w:val="3"/>
-          </w:tcPr>
-          <w:p>
-            <w:r>
-              <w:rPr>
-                <w:b/>
-              </w:rPr>
-              <w:t>STOP</w:t>
-            </w:r>
-          </w:p>
-        </w:tc>
-      </w:tr>
-      <w:tr>
-        <w:tc>
-          <w:tcPr>
-            <w:tcW w:w="3053" w:type="dxa"/>
-          </w:tcPr>
-          <w:p>
-            <w:r>
-              <w:t xml:space="preserve">Object representing a bus stop </w:t>
-            </w:r>
-          </w:p>
-        </w:tc>
-        <w:tc>
-          <w:tcPr>
-            <w:tcW w:w="3422" w:type="dxa"/>
-          </w:tcPr>
-          <w:p>
-            <w:r>
-              <w:t>Actium::Stop</w:t>
-            </w:r>
-          </w:p>
-        </w:tc>
-        <w:tc>
-          <w:tcPr>
-            <w:tcW w:w="6750" w:type="dxa"/>
-          </w:tcPr>
-          <w:p>
-            <w:r>
-              <w:t xml:space="preserve">Contains the information related to a bus stop: what lines stop there and when. </w:t>
-            </w:r>
-          </w:p>
-        </w:tc>
-      </w:tr>
-      <w:tr>
-        <w:tc>
-          <w:tcPr>
-            <w:tcW w:w="3053" w:type="dxa"/>
-          </w:tcPr>
-          <w:p>
-            <w:r>
-              <w:t xml:space="preserve">Object </w:t>
-            </w:r>
-            <w:proofErr w:type="spellStart"/>
-            <w:r>
-              <w:t>reprsenting</w:t>
-            </w:r>
-            <w:proofErr w:type="spellEnd"/>
-            <w:r>
-              <w:t xml:space="preserve"> schedules at a bus stop</w:t>
-            </w:r>
-          </w:p>
-        </w:tc>
-        <w:tc>
-          <w:tcPr>
-            <w:tcW w:w="3422" w:type="dxa"/>
-          </w:tcPr>
-          <w:p>
-            <w:r>
-              <w:t>Actium::Stop::Sked</w:t>
-            </w:r>
-          </w:p>
-        </w:tc>
-        <w:tc>
-          <w:tcPr>
-            <w:tcW w:w="6750" w:type="dxa"/>
-          </w:tcPr>
-          <w:p>
-            <w:r>
-              <w:t xml:space="preserve">Contains the schedule information just about that stop: the times here, what the destination is of each route that stops here, etc. </w:t>
-            </w:r>
-            <w:r>
-              <w:t xml:space="preserve"> Similar to what’s in </w:t>
-            </w:r>
-            <w:proofErr w:type="spellStart"/>
-            <w:r>
-              <w:t>kpoints</w:t>
-            </w:r>
-            <w:proofErr w:type="spellEnd"/>
-            <w:r>
-              <w:t>, but also flag information.</w:t>
-            </w:r>
-          </w:p>
         </w:tc>
       </w:tr>
       <w:tr>
@@ -711,38 +707,29 @@
           </w:tcPr>
           <w:p>
             <w:r>
-              <w:t>Actium::</w:t>
-            </w:r>
-            <w:r>
-              <w:t>Site</w:t>
-            </w:r>
-          </w:p>
-        </w:tc>
-        <w:tc>
-          <w:tcPr>
-            <w:tcW w:w="6750" w:type="dxa"/>
-          </w:tcPr>
-          <w:p>
-            <w:r>
-              <w:t>Distinct from a stop in that it includes places that are not stops (e.g., TID locations). Distinct from a sign in that multiple physical signs can be placed there (e.g., when two or more pole</w:t>
-            </w:r>
-            <w:r>
-              <w:t xml:space="preserve"> schedules or TIDs are needed).</w:t>
-            </w:r>
-          </w:p>
-        </w:tc>
-      </w:tr>
-      <w:tr>
-        <w:tc>
-          <w:tcPr>
-            <w:tcW w:w="3053" w:type="dxa"/>
-          </w:tcPr>
-          <w:p>
-            <w:r>
-              <w:t>Object representing a physical sign</w:t>
-            </w:r>
-            <w:r>
-              <w:t xml:space="preserve"> (with a paper insert)</w:t>
+              <w:t>Actium::Site</w:t>
+            </w:r>
+          </w:p>
+        </w:tc>
+        <w:tc>
+          <w:tcPr>
+            <w:tcW w:w="6750" w:type="dxa"/>
+          </w:tcPr>
+          <w:p>
+            <w:r>
+              <w:t>Distinct from a stop in that it includes places that are not stops (e.g., TID locations). Distinct from a sign in that multiple physical signs can be placed there (e.g., when two or more pole schedules or TIDs are needed).</w:t>
+            </w:r>
+          </w:p>
+        </w:tc>
+      </w:tr>
+      <w:tr>
+        <w:tc>
+          <w:tcPr>
+            <w:tcW w:w="3053" w:type="dxa"/>
+          </w:tcPr>
+          <w:p>
+            <w:r>
+              <w:t>Object representing a physical sign (with a paper insert)</w:t>
             </w:r>
           </w:p>
         </w:tc>
@@ -1134,10 +1121,7 @@
           </w:tcPr>
           <w:p>
             <w:r>
-              <w:t xml:space="preserve">If it isn’t hived off into its own </w:t>
-            </w:r>
-            <w:r>
-              <w:t>distribution</w:t>
+              <w:t>If it isn’t hived off into its own distribution</w:t>
             </w:r>
           </w:p>
         </w:tc>
@@ -1174,10 +1158,7 @@
           </w:tcPr>
           <w:p>
             <w:r>
-              <w:t xml:space="preserve">Actual command modules go into </w:t>
-            </w:r>
-            <w:r>
-              <w:t>Actium::</w:t>
+              <w:t>Actual command modules go into Actium::</w:t>
             </w:r>
             <w:proofErr w:type="spellStart"/>
             <w:r>
@@ -1591,7 +1572,6 @@
       <w:pgMar w:top="1440" w:right="1440" w:bottom="1440" w:left="1440" w:header="720" w:footer="720" w:gutter="0"/>
       <w:cols w:space="720"/>
       <w:docGrid w:linePitch="360"/>
-      <w:printerSettings r:id="rId4"/>
     </w:sectPr>
   </w:body>
 </w:document>

</xml_diff>